<commit_message>
Laprak Minggu 2 Sensor Suhu
Laprak Sensor Suhu
</commit_message>
<xml_diff>
--- a/LAPORAN PRAKTIKUM INTERNET OF THINGS Minggu 2.docx
+++ b/LAPORAN PRAKTIKUM INTERNET OF THINGS Minggu 2.docx
@@ -92,7 +92,7 @@
           <w:szCs w:val="28"/>
           <w:lang w:val="nb-NO"/>
         </w:rPr>
-        <w:t xml:space="preserve">Praktik Pembuatan </w:t>
+        <w:t>Praktik Pembuatan</w:t>
       </w:r>
       <w:r>
         <w:rPr>
@@ -103,7 +103,29 @@
           <w:szCs w:val="28"/>
           <w:lang w:val="nb-NO"/>
         </w:rPr>
-        <w:t>Rangkaian Traffic Light</w:t>
+        <w:t xml:space="preserve"> Rangkaian</w:t>
+      </w:r>
+      <w:r>
+        <w:rPr>
+          <w:rFonts w:ascii="Times New Roman" w:hAnsi="Times New Roman" w:cs="Times New Roman"/>
+          <w:b/>
+          <w:bCs/>
+          <w:sz w:val="28"/>
+          <w:szCs w:val="28"/>
+          <w:lang w:val="nb-NO"/>
+        </w:rPr>
+        <w:t xml:space="preserve"> </w:t>
+      </w:r>
+      <w:r>
+        <w:rPr>
+          <w:rFonts w:ascii="Times New Roman" w:hAnsi="Times New Roman" w:cs="Times New Roman"/>
+          <w:b/>
+          <w:bCs/>
+          <w:sz w:val="28"/>
+          <w:szCs w:val="28"/>
+          <w:lang w:val="nb-NO"/>
+        </w:rPr>
+        <w:t>Sensor Suhu</w:t>
       </w:r>
       <w:r>
         <w:rPr>
@@ -504,6 +526,14 @@
         </w:rPr>
         <w:t xml:space="preserve"> </w:t>
       </w:r>
+      <w:r>
+        <w:rPr>
+          <w:rFonts w:ascii="Times New Roman" w:hAnsi="Times New Roman" w:cs="Times New Roman"/>
+          <w:sz w:val="20"/>
+          <w:szCs w:val="20"/>
+        </w:rPr>
+        <w:t xml:space="preserve">sensor </w:t>
+      </w:r>
       <w:proofErr w:type="spellStart"/>
       <w:r>
         <w:rPr>
@@ -511,15 +541,7 @@
           <w:sz w:val="20"/>
           <w:szCs w:val="20"/>
         </w:rPr>
-        <w:t>la</w:t>
-      </w:r>
-      <w:r>
-        <w:rPr>
-          <w:rFonts w:ascii="Times New Roman" w:hAnsi="Times New Roman" w:cs="Times New Roman"/>
-          <w:sz w:val="20"/>
-          <w:szCs w:val="20"/>
-        </w:rPr>
-        <w:t>mpu</w:t>
+        <w:t>suhu</w:t>
       </w:r>
       <w:proofErr w:type="spellEnd"/>
       <w:r>
@@ -537,231 +559,7 @@
           <w:sz w:val="20"/>
           <w:szCs w:val="20"/>
         </w:rPr>
-        <w:t>lalu</w:t>
-      </w:r>
-      <w:proofErr w:type="spellEnd"/>
-      <w:r>
-        <w:rPr>
-          <w:rFonts w:ascii="Times New Roman" w:hAnsi="Times New Roman" w:cs="Times New Roman"/>
-          <w:sz w:val="20"/>
-          <w:szCs w:val="20"/>
-        </w:rPr>
-        <w:t xml:space="preserve"> </w:t>
-      </w:r>
-      <w:proofErr w:type="spellStart"/>
-      <w:r>
-        <w:rPr>
-          <w:rFonts w:ascii="Times New Roman" w:hAnsi="Times New Roman" w:cs="Times New Roman"/>
-          <w:sz w:val="20"/>
-          <w:szCs w:val="20"/>
-        </w:rPr>
-        <w:t>lintas</w:t>
-      </w:r>
-      <w:proofErr w:type="spellEnd"/>
-      <w:r>
-        <w:rPr>
-          <w:rFonts w:ascii="Times New Roman" w:hAnsi="Times New Roman" w:cs="Times New Roman"/>
-          <w:sz w:val="20"/>
-          <w:szCs w:val="20"/>
-        </w:rPr>
-        <w:t xml:space="preserve"> (Traffic Light), </w:t>
-      </w:r>
-      <w:proofErr w:type="spellStart"/>
-      <w:r>
-        <w:rPr>
-          <w:rFonts w:ascii="Times New Roman" w:hAnsi="Times New Roman" w:cs="Times New Roman"/>
-          <w:sz w:val="20"/>
-          <w:szCs w:val="20"/>
-        </w:rPr>
-        <w:t>terdiri</w:t>
-      </w:r>
-      <w:proofErr w:type="spellEnd"/>
-      <w:r>
-        <w:rPr>
-          <w:rFonts w:ascii="Times New Roman" w:hAnsi="Times New Roman" w:cs="Times New Roman"/>
-          <w:sz w:val="20"/>
-          <w:szCs w:val="20"/>
-        </w:rPr>
-        <w:t xml:space="preserve"> </w:t>
-      </w:r>
-      <w:proofErr w:type="spellStart"/>
-      <w:r>
-        <w:rPr>
-          <w:rFonts w:ascii="Times New Roman" w:hAnsi="Times New Roman" w:cs="Times New Roman"/>
-          <w:sz w:val="20"/>
-          <w:szCs w:val="20"/>
-        </w:rPr>
-        <w:t>dari</w:t>
-      </w:r>
-      <w:proofErr w:type="spellEnd"/>
-      <w:r>
-        <w:rPr>
-          <w:rFonts w:ascii="Times New Roman" w:hAnsi="Times New Roman" w:cs="Times New Roman"/>
-          <w:sz w:val="20"/>
-          <w:szCs w:val="20"/>
-        </w:rPr>
-        <w:t xml:space="preserve"> 3 LED </w:t>
-      </w:r>
-      <w:proofErr w:type="spellStart"/>
-      <w:r>
-        <w:rPr>
-          <w:rFonts w:ascii="Times New Roman" w:hAnsi="Times New Roman" w:cs="Times New Roman"/>
-          <w:sz w:val="20"/>
-          <w:szCs w:val="20"/>
-        </w:rPr>
-        <w:t>berwarna</w:t>
-      </w:r>
-      <w:proofErr w:type="spellEnd"/>
-      <w:r>
-        <w:rPr>
-          <w:rFonts w:ascii="Times New Roman" w:hAnsi="Times New Roman" w:cs="Times New Roman"/>
-          <w:sz w:val="20"/>
-          <w:szCs w:val="20"/>
-        </w:rPr>
-        <w:t xml:space="preserve"> </w:t>
-      </w:r>
-      <w:proofErr w:type="spellStart"/>
-      <w:r>
-        <w:rPr>
-          <w:rFonts w:ascii="Times New Roman" w:hAnsi="Times New Roman" w:cs="Times New Roman"/>
-          <w:sz w:val="20"/>
-          <w:szCs w:val="20"/>
-        </w:rPr>
-        <w:t>hi</w:t>
-      </w:r>
-      <w:r>
-        <w:rPr>
-          <w:rFonts w:ascii="Times New Roman" w:hAnsi="Times New Roman" w:cs="Times New Roman"/>
-          <w:sz w:val="20"/>
-          <w:szCs w:val="20"/>
-        </w:rPr>
-        <w:t>jau</w:t>
-      </w:r>
-      <w:proofErr w:type="spellEnd"/>
-      <w:r>
-        <w:rPr>
-          <w:rFonts w:ascii="Times New Roman" w:hAnsi="Times New Roman" w:cs="Times New Roman"/>
-          <w:sz w:val="20"/>
-          <w:szCs w:val="20"/>
-        </w:rPr>
-        <w:t xml:space="preserve">, </w:t>
-      </w:r>
-      <w:proofErr w:type="spellStart"/>
-      <w:r>
-        <w:rPr>
-          <w:rFonts w:ascii="Times New Roman" w:hAnsi="Times New Roman" w:cs="Times New Roman"/>
-          <w:sz w:val="20"/>
-          <w:szCs w:val="20"/>
-        </w:rPr>
-        <w:t>merah</w:t>
-      </w:r>
-      <w:proofErr w:type="spellEnd"/>
-      <w:r>
-        <w:rPr>
-          <w:rFonts w:ascii="Times New Roman" w:hAnsi="Times New Roman" w:cs="Times New Roman"/>
-          <w:sz w:val="20"/>
-          <w:szCs w:val="20"/>
-        </w:rPr>
-        <w:t xml:space="preserve">, dan </w:t>
-      </w:r>
-      <w:proofErr w:type="spellStart"/>
-      <w:r>
-        <w:rPr>
-          <w:rFonts w:ascii="Times New Roman" w:hAnsi="Times New Roman" w:cs="Times New Roman"/>
-          <w:sz w:val="20"/>
-          <w:szCs w:val="20"/>
-        </w:rPr>
-        <w:t>kuning</w:t>
-      </w:r>
-      <w:proofErr w:type="spellEnd"/>
-      <w:r>
-        <w:rPr>
-          <w:rFonts w:ascii="Times New Roman" w:hAnsi="Times New Roman" w:cs="Times New Roman"/>
-          <w:sz w:val="20"/>
-          <w:szCs w:val="20"/>
-        </w:rPr>
-        <w:t xml:space="preserve">. </w:t>
-      </w:r>
-      <w:proofErr w:type="spellStart"/>
-      <w:r>
-        <w:rPr>
-          <w:rFonts w:ascii="Times New Roman" w:hAnsi="Times New Roman" w:cs="Times New Roman"/>
-          <w:sz w:val="20"/>
-          <w:szCs w:val="20"/>
-        </w:rPr>
-        <w:t>Kemudian</w:t>
-      </w:r>
-      <w:proofErr w:type="spellEnd"/>
-      <w:r>
-        <w:rPr>
-          <w:rFonts w:ascii="Times New Roman" w:hAnsi="Times New Roman" w:cs="Times New Roman"/>
-          <w:sz w:val="20"/>
-          <w:szCs w:val="20"/>
-        </w:rPr>
-        <w:t xml:space="preserve"> LED </w:t>
-      </w:r>
-      <w:proofErr w:type="spellStart"/>
-      <w:r>
-        <w:rPr>
-          <w:rFonts w:ascii="Times New Roman" w:hAnsi="Times New Roman" w:cs="Times New Roman"/>
-          <w:sz w:val="20"/>
-          <w:szCs w:val="20"/>
-        </w:rPr>
-        <w:t>dapat</w:t>
-      </w:r>
-      <w:proofErr w:type="spellEnd"/>
-      <w:r>
-        <w:rPr>
-          <w:rFonts w:ascii="Times New Roman" w:hAnsi="Times New Roman" w:cs="Times New Roman"/>
-          <w:sz w:val="20"/>
-          <w:szCs w:val="20"/>
-        </w:rPr>
-        <w:t xml:space="preserve"> </w:t>
-      </w:r>
-      <w:proofErr w:type="spellStart"/>
-      <w:r>
-        <w:rPr>
-          <w:rFonts w:ascii="Times New Roman" w:hAnsi="Times New Roman" w:cs="Times New Roman"/>
-          <w:sz w:val="20"/>
-          <w:szCs w:val="20"/>
-        </w:rPr>
-        <w:t>menyala</w:t>
-      </w:r>
-      <w:proofErr w:type="spellEnd"/>
-      <w:r>
-        <w:rPr>
-          <w:rFonts w:ascii="Times New Roman" w:hAnsi="Times New Roman" w:cs="Times New Roman"/>
-          <w:sz w:val="20"/>
-          <w:szCs w:val="20"/>
-        </w:rPr>
-        <w:t xml:space="preserve"> </w:t>
-      </w:r>
-      <w:proofErr w:type="spellStart"/>
-      <w:r>
-        <w:rPr>
-          <w:rFonts w:ascii="Times New Roman" w:hAnsi="Times New Roman" w:cs="Times New Roman"/>
-          <w:sz w:val="20"/>
-          <w:szCs w:val="20"/>
-        </w:rPr>
-        <w:t>secara</w:t>
-      </w:r>
-      <w:proofErr w:type="spellEnd"/>
-      <w:r>
-        <w:rPr>
-          <w:rFonts w:ascii="Times New Roman" w:hAnsi="Times New Roman" w:cs="Times New Roman"/>
-          <w:sz w:val="20"/>
-          <w:szCs w:val="20"/>
-        </w:rPr>
-        <w:t xml:space="preserve"> </w:t>
-      </w:r>
-      <w:proofErr w:type="spellStart"/>
-      <w:r>
-        <w:rPr>
-          <w:rFonts w:ascii="Times New Roman" w:hAnsi="Times New Roman" w:cs="Times New Roman"/>
-          <w:sz w:val="20"/>
-          <w:szCs w:val="20"/>
-        </w:rPr>
-        <w:t>berganti</w:t>
+        <w:t>kelembaban</w:t>
       </w:r>
       <w:proofErr w:type="spellEnd"/>
       <w:r>
@@ -980,16 +778,26 @@
           <w:sz w:val="20"/>
           <w:szCs w:val="20"/>
         </w:rPr>
-        <w:t xml:space="preserve"> dan c</w:t>
-      </w:r>
-      <w:r>
-        <w:rPr>
-          <w:rFonts w:ascii="Times New Roman" w:hAnsi="Times New Roman" w:cs="Times New Roman"/>
-          <w:sz w:val="20"/>
-          <w:szCs w:val="20"/>
-        </w:rPr>
-        <w:t>ode traffic light</w:t>
-      </w:r>
+        <w:t xml:space="preserve"> </w:t>
+      </w:r>
+      <w:r>
+        <w:rPr>
+          <w:rFonts w:ascii="Times New Roman" w:hAnsi="Times New Roman" w:cs="Times New Roman"/>
+          <w:sz w:val="20"/>
+          <w:szCs w:val="20"/>
+        </w:rPr>
+        <w:t xml:space="preserve">sensor </w:t>
+      </w:r>
+      <w:proofErr w:type="spellStart"/>
+      <w:r>
+        <w:rPr>
+          <w:rFonts w:ascii="Times New Roman" w:hAnsi="Times New Roman" w:cs="Times New Roman"/>
+          <w:sz w:val="20"/>
+          <w:szCs w:val="20"/>
+        </w:rPr>
+        <w:t>suhu</w:t>
+      </w:r>
+      <w:proofErr w:type="spellEnd"/>
     </w:p>
     <w:p>
       <w:pPr>
@@ -1169,10 +977,10 @@
           <w:noProof/>
         </w:rPr>
         <w:drawing>
-          <wp:inline distT="0" distB="0" distL="0" distR="0" wp14:anchorId="54E014E1" wp14:editId="7A3D39B8">
+          <wp:inline distT="0" distB="0" distL="0" distR="0" wp14:anchorId="77243999" wp14:editId="2C574AFF">
             <wp:extent cx="5731510" cy="3223895"/>
             <wp:effectExtent l="0" t="0" r="2540" b="0"/>
-            <wp:docPr id="631951388" name="Picture 1"/>
+            <wp:docPr id="1915614123" name="Picture 1"/>
             <wp:cNvGraphicFramePr>
               <a:graphicFrameLocks xmlns:a="http://schemas.openxmlformats.org/drawingml/2006/main" noChangeAspect="1"/>
             </wp:cNvGraphicFramePr>
@@ -1180,7 +988,7 @@
               <a:graphicData uri="http://schemas.openxmlformats.org/drawingml/2006/picture">
                 <pic:pic xmlns:pic="http://schemas.openxmlformats.org/drawingml/2006/picture">
                   <pic:nvPicPr>
-                    <pic:cNvPr id="631951388" name="Picture 631951388"/>
+                    <pic:cNvPr id="1915614123" name="Picture 1915614123"/>
                     <pic:cNvPicPr/>
                   </pic:nvPicPr>
                   <pic:blipFill>
@@ -1282,10 +1090,10 @@
         </w:rPr>
         <w:lastRenderedPageBreak/>
         <w:drawing>
-          <wp:inline distT="0" distB="0" distL="0" distR="0" wp14:anchorId="171FF164" wp14:editId="33C06720">
+          <wp:inline distT="0" distB="0" distL="0" distR="0" wp14:anchorId="693F95F7" wp14:editId="7A01A657">
             <wp:extent cx="5731510" cy="3223895"/>
             <wp:effectExtent l="0" t="0" r="2540" b="0"/>
-            <wp:docPr id="1839648554" name="Picture 2"/>
+            <wp:docPr id="952545308" name="Picture 2"/>
             <wp:cNvGraphicFramePr>
               <a:graphicFrameLocks xmlns:a="http://schemas.openxmlformats.org/drawingml/2006/main" noChangeAspect="1"/>
             </wp:cNvGraphicFramePr>
@@ -1293,7 +1101,7 @@
               <a:graphicData uri="http://schemas.openxmlformats.org/drawingml/2006/picture">
                 <pic:pic xmlns:pic="http://schemas.openxmlformats.org/drawingml/2006/picture">
                   <pic:nvPicPr>
-                    <pic:cNvPr id="1839648554" name="Picture 1839648554"/>
+                    <pic:cNvPr id="952545308" name="Picture 952545308"/>
                     <pic:cNvPicPr/>
                   </pic:nvPicPr>
                   <pic:blipFill>
@@ -1354,14 +1162,20 @@
         <w:rPr>
           <w:rFonts w:ascii="Times New Roman" w:hAnsi="Times New Roman" w:cs="Times New Roman"/>
         </w:rPr>
-        <w:t xml:space="preserve"> traffic light yang </w:t>
+        <w:t xml:space="preserve"> </w:t>
+      </w:r>
+      <w:r>
+        <w:rPr>
+          <w:rFonts w:ascii="Times New Roman" w:hAnsi="Times New Roman" w:cs="Times New Roman"/>
+        </w:rPr>
+        <w:t xml:space="preserve">sensor </w:t>
       </w:r>
       <w:proofErr w:type="spellStart"/>
       <w:r>
         <w:rPr>
           <w:rFonts w:ascii="Times New Roman" w:hAnsi="Times New Roman" w:cs="Times New Roman"/>
         </w:rPr>
-        <w:t>akan</w:t>
+        <w:t>suhu</w:t>
       </w:r>
       <w:proofErr w:type="spellEnd"/>
       <w:r>
@@ -1375,37 +1189,9 @@
         <w:rPr>
           <w:rFonts w:ascii="Times New Roman" w:hAnsi="Times New Roman" w:cs="Times New Roman"/>
         </w:rPr>
-        <w:t>menyala</w:t>
+        <w:t>kelembaban</w:t>
       </w:r>
       <w:proofErr w:type="spellEnd"/>
-      <w:r>
-        <w:rPr>
-          <w:rFonts w:ascii="Times New Roman" w:hAnsi="Times New Roman" w:cs="Times New Roman"/>
-        </w:rPr>
-        <w:t xml:space="preserve"> </w:t>
-      </w:r>
-      <w:proofErr w:type="spellStart"/>
-      <w:r>
-        <w:rPr>
-          <w:rFonts w:ascii="Times New Roman" w:hAnsi="Times New Roman" w:cs="Times New Roman"/>
-        </w:rPr>
-        <w:t>sesuai</w:t>
-      </w:r>
-      <w:proofErr w:type="spellEnd"/>
-      <w:r>
-        <w:rPr>
-          <w:rFonts w:ascii="Times New Roman" w:hAnsi="Times New Roman" w:cs="Times New Roman"/>
-        </w:rPr>
-        <w:t xml:space="preserve"> delay yang di </w:t>
-      </w:r>
-      <w:proofErr w:type="spellStart"/>
-      <w:r>
-        <w:rPr>
-          <w:rFonts w:ascii="Times New Roman" w:hAnsi="Times New Roman" w:cs="Times New Roman"/>
-        </w:rPr>
-        <w:t>atur</w:t>
-      </w:r>
-      <w:proofErr w:type="spellEnd"/>
     </w:p>
     <w:p>
       <w:pPr>
@@ -1420,10 +1206,10 @@
           <w:noProof/>
         </w:rPr>
         <w:drawing>
-          <wp:inline distT="0" distB="0" distL="0" distR="0" wp14:anchorId="1800F061" wp14:editId="431C67A1">
+          <wp:inline distT="0" distB="0" distL="0" distR="0" wp14:anchorId="44C4D451" wp14:editId="410BBA94">
             <wp:extent cx="5731510" cy="3223895"/>
             <wp:effectExtent l="0" t="0" r="2540" b="0"/>
-            <wp:docPr id="36952137" name="Picture 3"/>
+            <wp:docPr id="435948817" name="Picture 3"/>
             <wp:cNvGraphicFramePr>
               <a:graphicFrameLocks xmlns:a="http://schemas.openxmlformats.org/drawingml/2006/main" noChangeAspect="1"/>
             </wp:cNvGraphicFramePr>
@@ -1431,7 +1217,7 @@
               <a:graphicData uri="http://schemas.openxmlformats.org/drawingml/2006/picture">
                 <pic:pic xmlns:pic="http://schemas.openxmlformats.org/drawingml/2006/picture">
                   <pic:nvPicPr>
-                    <pic:cNvPr id="36952137" name="Picture 36952137"/>
+                    <pic:cNvPr id="435948817" name="Picture 435948817"/>
                     <pic:cNvPicPr/>
                   </pic:nvPicPr>
                   <pic:blipFill>
@@ -1540,10 +1326,10 @@
         </w:rPr>
         <w:lastRenderedPageBreak/>
         <w:drawing>
-          <wp:inline distT="0" distB="0" distL="0" distR="0" wp14:anchorId="232506B4" wp14:editId="259E407B">
+          <wp:inline distT="0" distB="0" distL="0" distR="0" wp14:anchorId="318F2B70" wp14:editId="04C2D255">
             <wp:extent cx="5731510" cy="3223895"/>
             <wp:effectExtent l="0" t="0" r="2540" b="0"/>
-            <wp:docPr id="778581105" name="Picture 4"/>
+            <wp:docPr id="631511574" name="Picture 4"/>
             <wp:cNvGraphicFramePr>
               <a:graphicFrameLocks xmlns:a="http://schemas.openxmlformats.org/drawingml/2006/main" noChangeAspect="1"/>
             </wp:cNvGraphicFramePr>
@@ -1551,7 +1337,7 @@
               <a:graphicData uri="http://schemas.openxmlformats.org/drawingml/2006/picture">
                 <pic:pic xmlns:pic="http://schemas.openxmlformats.org/drawingml/2006/picture">
                   <pic:nvPicPr>
-                    <pic:cNvPr id="778581105" name="Picture 778581105"/>
+                    <pic:cNvPr id="631511574" name="Picture 631511574"/>
                     <pic:cNvPicPr/>
                   </pic:nvPicPr>
                   <pic:blipFill>

</xml_diff>